<commit_message>
atualizando arquivos 01-05 jean
</commit_message>
<xml_diff>
--- a/Documentos_Projeto_Int_II/Projeto_Teórico/PJI240_Sala_002_Grupo_008_Plano_de_Acao-2022.docx
+++ b/Documentos_Projeto_Int_II/Projeto_Teórico/PJI240_Sala_002_Grupo_008_Plano_de_Acao-2022.docx
@@ -1,6 +1,6 @@
 
 <file path=word/document.xml><?xml version="1.0" encoding="utf-8"?>
-<w:document xmlns:wpc="http://schemas.microsoft.com/office/word/2010/wordprocessingCanvas" xmlns:cx="http://schemas.microsoft.com/office/drawing/2014/chartex" xmlns:cx1="http://schemas.microsoft.com/office/drawing/2015/9/8/chartex" xmlns:cx2="http://schemas.microsoft.com/office/drawing/2015/10/21/chartex" xmlns:cx3="http://schemas.microsoft.com/office/drawing/2016/5/9/chartex" xmlns:cx4="http://schemas.microsoft.com/office/drawing/2016/5/10/chartex" xmlns:cx5="http://schemas.microsoft.com/office/drawing/2016/5/11/chartex" xmlns:cx6="http://schemas.microsoft.com/office/drawing/2016/5/12/chartex" xmlns:cx7="http://schemas.microsoft.com/office/drawing/2016/5/13/chartex" xmlns:cx8="http://schemas.microsoft.com/office/drawing/2016/5/14/chartex" xmlns:mc="http://schemas.openxmlformats.org/markup-compatibility/2006" xmlns:aink="http://schemas.microsoft.com/office/drawing/2016/ink" xmlns:am3d="http://schemas.microsoft.com/office/drawing/2017/model3d" xmlns:o="urn:schemas-microsoft-com:office:office" xmlns:r="http://schemas.openxmlformats.org/officeDocument/2006/relationships" xmlns:m="http://schemas.openxmlformats.org/officeDocument/2006/math" xmlns:v="urn:schemas-microsoft-com:vml" xmlns:wp14="http://schemas.microsoft.com/office/word/2010/wordprocessingDrawing" xmlns:wp="http://schemas.openxmlformats.org/drawingml/2006/wordprocessingDrawing" xmlns:w10="urn:schemas-microsoft-com:office:word" xmlns:w="http://schemas.openxmlformats.org/wordprocessingml/2006/main" xmlns:w14="http://schemas.microsoft.com/office/word/2010/wordml" xmlns:w15="http://schemas.microsoft.com/office/word/2012/wordml" xmlns:w16cex="http://schemas.microsoft.com/office/word/2018/wordml/cex" xmlns:w16cid="http://schemas.microsoft.com/office/word/2016/wordml/cid" xmlns:w16="http://schemas.microsoft.com/office/word/2018/wordml" xmlns:w16sdtdh="http://schemas.microsoft.com/office/word/2020/wordml/sdtdatahash" xmlns:w16se="http://schemas.microsoft.com/office/word/2015/wordml/symex" xmlns:wpg="http://schemas.microsoft.com/office/word/2010/wordprocessingGroup" xmlns:wpi="http://schemas.microsoft.com/office/word/2010/wordprocessingInk" xmlns:wne="http://schemas.microsoft.com/office/word/2006/wordml" xmlns:wps="http://schemas.microsoft.com/office/word/2010/wordprocessingShape" mc:Ignorable="w14 w15 w16se w16cid w16 w16cex w16sdtdh wp14">
+<w:document xmlns:wpc="http://schemas.microsoft.com/office/word/2010/wordprocessingCanvas" xmlns:cx="http://schemas.microsoft.com/office/drawing/2014/chartex" xmlns:cx1="http://schemas.microsoft.com/office/drawing/2015/9/8/chartex" xmlns:cx2="http://schemas.microsoft.com/office/drawing/2015/10/21/chartex" xmlns:cx3="http://schemas.microsoft.com/office/drawing/2016/5/9/chartex" xmlns:cx4="http://schemas.microsoft.com/office/drawing/2016/5/10/chartex" xmlns:cx5="http://schemas.microsoft.com/office/drawing/2016/5/11/chartex" xmlns:cx6="http://schemas.microsoft.com/office/drawing/2016/5/12/chartex" xmlns:cx7="http://schemas.microsoft.com/office/drawing/2016/5/13/chartex" xmlns:cx8="http://schemas.microsoft.com/office/drawing/2016/5/14/chartex" xmlns:mc="http://schemas.openxmlformats.org/markup-compatibility/2006" xmlns:aink="http://schemas.microsoft.com/office/drawing/2016/ink" xmlns:am3d="http://schemas.microsoft.com/office/drawing/2017/model3d" xmlns:o="urn:schemas-microsoft-com:office:office" xmlns:oel="http://schemas.microsoft.com/office/2019/extlst" xmlns:r="http://schemas.openxmlformats.org/officeDocument/2006/relationships" xmlns:m="http://schemas.openxmlformats.org/officeDocument/2006/math" xmlns:v="urn:schemas-microsoft-com:vml" xmlns:wp14="http://schemas.microsoft.com/office/word/2010/wordprocessingDrawing" xmlns:wp="http://schemas.openxmlformats.org/drawingml/2006/wordprocessingDrawing" xmlns:w10="urn:schemas-microsoft-com:office:word" xmlns:w="http://schemas.openxmlformats.org/wordprocessingml/2006/main" xmlns:w14="http://schemas.microsoft.com/office/word/2010/wordml" xmlns:w15="http://schemas.microsoft.com/office/word/2012/wordml" xmlns:w16cex="http://schemas.microsoft.com/office/word/2018/wordml/cex" xmlns:w16cid="http://schemas.microsoft.com/office/word/2016/wordml/cid" xmlns:w16="http://schemas.microsoft.com/office/word/2018/wordml" xmlns:w16sdtdh="http://schemas.microsoft.com/office/word/2020/wordml/sdtdatahash" xmlns:w16se="http://schemas.microsoft.com/office/word/2015/wordml/symex" xmlns:wpg="http://schemas.microsoft.com/office/word/2010/wordprocessingGroup" xmlns:wpi="http://schemas.microsoft.com/office/word/2010/wordprocessingInk" xmlns:wne="http://schemas.microsoft.com/office/word/2006/wordml" xmlns:wps="http://schemas.microsoft.com/office/word/2010/wordprocessingShape" mc:Ignorable="w14 w15 w16se w16cid w16 w16cex w16sdtdh wp14">
   <w:body>
     <w:p>
       <w:pPr>
@@ -2876,7 +2876,10 @@
               <w:spacing w:after="0"/>
             </w:pPr>
             <w:r>
-              <w:t>Reunião de Definição do Tema</w:t>
+              <w:t>Definição do Tema</w:t>
+            </w:r>
+            <w:r>
+              <w:t xml:space="preserve"> Norteador</w:t>
             </w:r>
           </w:p>
         </w:tc>
@@ -2976,7 +2979,13 @@
               <w:spacing w:after="0"/>
             </w:pPr>
             <w:r>
-              <w:t>Levantamento do escopo do projeto e contato inicial com o cliente</w:t>
+              <w:t xml:space="preserve">Levantamento </w:t>
+            </w:r>
+            <w:r>
+              <w:t>dos dados</w:t>
+            </w:r>
+            <w:r>
+              <w:t xml:space="preserve"> do projeto e contato inicial com o cliente</w:t>
             </w:r>
           </w:p>
         </w:tc>
@@ -3315,7 +3324,19 @@
               <w:spacing w:after="0"/>
             </w:pPr>
             <w:r>
-              <w:t>Pesquisa e levantamento bibliográfico, de requisitos sobre o assunto. Levantamento de exemplos de soluções para o sistema de cadastro e de agendamento de tratamentos estéticos.</w:t>
+              <w:t>Pesquisa</w:t>
+            </w:r>
+            <w:r>
+              <w:t>, l</w:t>
+            </w:r>
+            <w:r>
+              <w:t>evantamento bibliográfico</w:t>
+            </w:r>
+            <w:r>
+              <w:t xml:space="preserve"> e </w:t>
+            </w:r>
+            <w:r>
+              <w:t>de requisitos sobre o assunto. Levantamento de exemplos de soluções para o sistema de cadastro e de agendamento de tratamentos estéticos.</w:t>
             </w:r>
           </w:p>
         </w:tc>
@@ -6903,7 +6924,7 @@
 </file>
 
 <file path=word/endnotes.xml><?xml version="1.0" encoding="utf-8"?>
-<w:endnotes xmlns:wpc="http://schemas.microsoft.com/office/word/2010/wordprocessingCanvas" xmlns:cx="http://schemas.microsoft.com/office/drawing/2014/chartex" xmlns:cx1="http://schemas.microsoft.com/office/drawing/2015/9/8/chartex" xmlns:cx2="http://schemas.microsoft.com/office/drawing/2015/10/21/chartex" xmlns:cx3="http://schemas.microsoft.com/office/drawing/2016/5/9/chartex" xmlns:cx4="http://schemas.microsoft.com/office/drawing/2016/5/10/chartex" xmlns:cx5="http://schemas.microsoft.com/office/drawing/2016/5/11/chartex" xmlns:cx6="http://schemas.microsoft.com/office/drawing/2016/5/12/chartex" xmlns:cx7="http://schemas.microsoft.com/office/drawing/2016/5/13/chartex" xmlns:cx8="http://schemas.microsoft.com/office/drawing/2016/5/14/chartex" xmlns:mc="http://schemas.openxmlformats.org/markup-compatibility/2006" xmlns:aink="http://schemas.microsoft.com/office/drawing/2016/ink" xmlns:am3d="http://schemas.microsoft.com/office/drawing/2017/model3d" xmlns:o="urn:schemas-microsoft-com:office:office" xmlns:r="http://schemas.openxmlformats.org/officeDocument/2006/relationships" xmlns:m="http://schemas.openxmlformats.org/officeDocument/2006/math" xmlns:v="urn:schemas-microsoft-com:vml" xmlns:wp14="http://schemas.microsoft.com/office/word/2010/wordprocessingDrawing" xmlns:wp="http://schemas.openxmlformats.org/drawingml/2006/wordprocessingDrawing" xmlns:w10="urn:schemas-microsoft-com:office:word" xmlns:w="http://schemas.openxmlformats.org/wordprocessingml/2006/main" xmlns:w14="http://schemas.microsoft.com/office/word/2010/wordml" xmlns:w15="http://schemas.microsoft.com/office/word/2012/wordml" xmlns:w16cex="http://schemas.microsoft.com/office/word/2018/wordml/cex" xmlns:w16cid="http://schemas.microsoft.com/office/word/2016/wordml/cid" xmlns:w16="http://schemas.microsoft.com/office/word/2018/wordml" xmlns:w16sdtdh="http://schemas.microsoft.com/office/word/2020/wordml/sdtdatahash" xmlns:w16se="http://schemas.microsoft.com/office/word/2015/wordml/symex" xmlns:wpg="http://schemas.microsoft.com/office/word/2010/wordprocessingGroup" xmlns:wpi="http://schemas.microsoft.com/office/word/2010/wordprocessingInk" xmlns:wne="http://schemas.microsoft.com/office/word/2006/wordml" xmlns:wps="http://schemas.microsoft.com/office/word/2010/wordprocessingShape" mc:Ignorable="w14 w15 w16se w16cid w16 w16cex w16sdtdh wp14">
+<w:endnotes xmlns:wpc="http://schemas.microsoft.com/office/word/2010/wordprocessingCanvas" xmlns:cx="http://schemas.microsoft.com/office/drawing/2014/chartex" xmlns:cx1="http://schemas.microsoft.com/office/drawing/2015/9/8/chartex" xmlns:cx2="http://schemas.microsoft.com/office/drawing/2015/10/21/chartex" xmlns:cx3="http://schemas.microsoft.com/office/drawing/2016/5/9/chartex" xmlns:cx4="http://schemas.microsoft.com/office/drawing/2016/5/10/chartex" xmlns:cx5="http://schemas.microsoft.com/office/drawing/2016/5/11/chartex" xmlns:cx6="http://schemas.microsoft.com/office/drawing/2016/5/12/chartex" xmlns:cx7="http://schemas.microsoft.com/office/drawing/2016/5/13/chartex" xmlns:cx8="http://schemas.microsoft.com/office/drawing/2016/5/14/chartex" xmlns:mc="http://schemas.openxmlformats.org/markup-compatibility/2006" xmlns:aink="http://schemas.microsoft.com/office/drawing/2016/ink" xmlns:am3d="http://schemas.microsoft.com/office/drawing/2017/model3d" xmlns:o="urn:schemas-microsoft-com:office:office" xmlns:oel="http://schemas.microsoft.com/office/2019/extlst" xmlns:r="http://schemas.openxmlformats.org/officeDocument/2006/relationships" xmlns:m="http://schemas.openxmlformats.org/officeDocument/2006/math" xmlns:v="urn:schemas-microsoft-com:vml" xmlns:wp14="http://schemas.microsoft.com/office/word/2010/wordprocessingDrawing" xmlns:wp="http://schemas.openxmlformats.org/drawingml/2006/wordprocessingDrawing" xmlns:w10="urn:schemas-microsoft-com:office:word" xmlns:w="http://schemas.openxmlformats.org/wordprocessingml/2006/main" xmlns:w14="http://schemas.microsoft.com/office/word/2010/wordml" xmlns:w15="http://schemas.microsoft.com/office/word/2012/wordml" xmlns:w16cex="http://schemas.microsoft.com/office/word/2018/wordml/cex" xmlns:w16cid="http://schemas.microsoft.com/office/word/2016/wordml/cid" xmlns:w16="http://schemas.microsoft.com/office/word/2018/wordml" xmlns:w16sdtdh="http://schemas.microsoft.com/office/word/2020/wordml/sdtdatahash" xmlns:w16se="http://schemas.microsoft.com/office/word/2015/wordml/symex" xmlns:wpg="http://schemas.microsoft.com/office/word/2010/wordprocessingGroup" xmlns:wpi="http://schemas.microsoft.com/office/word/2010/wordprocessingInk" xmlns:wne="http://schemas.microsoft.com/office/word/2006/wordml" xmlns:wps="http://schemas.microsoft.com/office/word/2010/wordprocessingShape" mc:Ignorable="w14 w15 w16se w16cid w16 w16cex w16sdtdh wp14">
   <w:endnote w:type="separator" w:id="-1">
     <w:p>
       <w:pPr>
@@ -6928,7 +6949,7 @@
 </file>
 
 <file path=word/footer1.xml><?xml version="1.0" encoding="utf-8"?>
-<w:ftr xmlns:wpc="http://schemas.microsoft.com/office/word/2010/wordprocessingCanvas" xmlns:cx="http://schemas.microsoft.com/office/drawing/2014/chartex" xmlns:cx1="http://schemas.microsoft.com/office/drawing/2015/9/8/chartex" xmlns:cx2="http://schemas.microsoft.com/office/drawing/2015/10/21/chartex" xmlns:cx3="http://schemas.microsoft.com/office/drawing/2016/5/9/chartex" xmlns:cx4="http://schemas.microsoft.com/office/drawing/2016/5/10/chartex" xmlns:cx5="http://schemas.microsoft.com/office/drawing/2016/5/11/chartex" xmlns:cx6="http://schemas.microsoft.com/office/drawing/2016/5/12/chartex" xmlns:cx7="http://schemas.microsoft.com/office/drawing/2016/5/13/chartex" xmlns:cx8="http://schemas.microsoft.com/office/drawing/2016/5/14/chartex" xmlns:mc="http://schemas.openxmlformats.org/markup-compatibility/2006" xmlns:aink="http://schemas.microsoft.com/office/drawing/2016/ink" xmlns:am3d="http://schemas.microsoft.com/office/drawing/2017/model3d" xmlns:o="urn:schemas-microsoft-com:office:office" xmlns:r="http://schemas.openxmlformats.org/officeDocument/2006/relationships" xmlns:m="http://schemas.openxmlformats.org/officeDocument/2006/math" xmlns:v="urn:schemas-microsoft-com:vml" xmlns:wp14="http://schemas.microsoft.com/office/word/2010/wordprocessingDrawing" xmlns:wp="http://schemas.openxmlformats.org/drawingml/2006/wordprocessingDrawing" xmlns:w10="urn:schemas-microsoft-com:office:word" xmlns:w="http://schemas.openxmlformats.org/wordprocessingml/2006/main" xmlns:w14="http://schemas.microsoft.com/office/word/2010/wordml" xmlns:w15="http://schemas.microsoft.com/office/word/2012/wordml" xmlns:w16cex="http://schemas.microsoft.com/office/word/2018/wordml/cex" xmlns:w16cid="http://schemas.microsoft.com/office/word/2016/wordml/cid" xmlns:w16="http://schemas.microsoft.com/office/word/2018/wordml" xmlns:w16sdtdh="http://schemas.microsoft.com/office/word/2020/wordml/sdtdatahash" xmlns:w16se="http://schemas.microsoft.com/office/word/2015/wordml/symex" xmlns:wpg="http://schemas.microsoft.com/office/word/2010/wordprocessingGroup" xmlns:wpi="http://schemas.microsoft.com/office/word/2010/wordprocessingInk" xmlns:wne="http://schemas.microsoft.com/office/word/2006/wordml" xmlns:wps="http://schemas.microsoft.com/office/word/2010/wordprocessingShape" mc:Ignorable="w14 w15 w16se w16cid w16 w16cex w16sdtdh wp14">
+<w:ftr xmlns:wpc="http://schemas.microsoft.com/office/word/2010/wordprocessingCanvas" xmlns:cx="http://schemas.microsoft.com/office/drawing/2014/chartex" xmlns:cx1="http://schemas.microsoft.com/office/drawing/2015/9/8/chartex" xmlns:cx2="http://schemas.microsoft.com/office/drawing/2015/10/21/chartex" xmlns:cx3="http://schemas.microsoft.com/office/drawing/2016/5/9/chartex" xmlns:cx4="http://schemas.microsoft.com/office/drawing/2016/5/10/chartex" xmlns:cx5="http://schemas.microsoft.com/office/drawing/2016/5/11/chartex" xmlns:cx6="http://schemas.microsoft.com/office/drawing/2016/5/12/chartex" xmlns:cx7="http://schemas.microsoft.com/office/drawing/2016/5/13/chartex" xmlns:cx8="http://schemas.microsoft.com/office/drawing/2016/5/14/chartex" xmlns:mc="http://schemas.openxmlformats.org/markup-compatibility/2006" xmlns:aink="http://schemas.microsoft.com/office/drawing/2016/ink" xmlns:am3d="http://schemas.microsoft.com/office/drawing/2017/model3d" xmlns:o="urn:schemas-microsoft-com:office:office" xmlns:oel="http://schemas.microsoft.com/office/2019/extlst" xmlns:r="http://schemas.openxmlformats.org/officeDocument/2006/relationships" xmlns:m="http://schemas.openxmlformats.org/officeDocument/2006/math" xmlns:v="urn:schemas-microsoft-com:vml" xmlns:wp14="http://schemas.microsoft.com/office/word/2010/wordprocessingDrawing" xmlns:wp="http://schemas.openxmlformats.org/drawingml/2006/wordprocessingDrawing" xmlns:w10="urn:schemas-microsoft-com:office:word" xmlns:w="http://schemas.openxmlformats.org/wordprocessingml/2006/main" xmlns:w14="http://schemas.microsoft.com/office/word/2010/wordml" xmlns:w15="http://schemas.microsoft.com/office/word/2012/wordml" xmlns:w16cex="http://schemas.microsoft.com/office/word/2018/wordml/cex" xmlns:w16cid="http://schemas.microsoft.com/office/word/2016/wordml/cid" xmlns:w16="http://schemas.microsoft.com/office/word/2018/wordml" xmlns:w16sdtdh="http://schemas.microsoft.com/office/word/2020/wordml/sdtdatahash" xmlns:w16se="http://schemas.microsoft.com/office/word/2015/wordml/symex" xmlns:wpg="http://schemas.microsoft.com/office/word/2010/wordprocessingGroup" xmlns:wpi="http://schemas.microsoft.com/office/word/2010/wordprocessingInk" xmlns:wne="http://schemas.microsoft.com/office/word/2006/wordml" xmlns:wps="http://schemas.microsoft.com/office/word/2010/wordprocessingShape" mc:Ignorable="w14 w15 w16se w16cid w16 w16cex w16sdtdh wp14">
   <w:tbl>
     <w:tblPr>
       <w:tblW w:w="0" w:type="auto"/>
@@ -6986,7 +7007,7 @@
 </file>
 
 <file path=word/footer2.xml><?xml version="1.0" encoding="utf-8"?>
-<w:ftr xmlns:wpc="http://schemas.microsoft.com/office/word/2010/wordprocessingCanvas" xmlns:cx="http://schemas.microsoft.com/office/drawing/2014/chartex" xmlns:cx1="http://schemas.microsoft.com/office/drawing/2015/9/8/chartex" xmlns:cx2="http://schemas.microsoft.com/office/drawing/2015/10/21/chartex" xmlns:cx3="http://schemas.microsoft.com/office/drawing/2016/5/9/chartex" xmlns:cx4="http://schemas.microsoft.com/office/drawing/2016/5/10/chartex" xmlns:cx5="http://schemas.microsoft.com/office/drawing/2016/5/11/chartex" xmlns:cx6="http://schemas.microsoft.com/office/drawing/2016/5/12/chartex" xmlns:cx7="http://schemas.microsoft.com/office/drawing/2016/5/13/chartex" xmlns:cx8="http://schemas.microsoft.com/office/drawing/2016/5/14/chartex" xmlns:mc="http://schemas.openxmlformats.org/markup-compatibility/2006" xmlns:aink="http://schemas.microsoft.com/office/drawing/2016/ink" xmlns:am3d="http://schemas.microsoft.com/office/drawing/2017/model3d" xmlns:o="urn:schemas-microsoft-com:office:office" xmlns:r="http://schemas.openxmlformats.org/officeDocument/2006/relationships" xmlns:m="http://schemas.openxmlformats.org/officeDocument/2006/math" xmlns:v="urn:schemas-microsoft-com:vml" xmlns:wp14="http://schemas.microsoft.com/office/word/2010/wordprocessingDrawing" xmlns:wp="http://schemas.openxmlformats.org/drawingml/2006/wordprocessingDrawing" xmlns:w10="urn:schemas-microsoft-com:office:word" xmlns:w="http://schemas.openxmlformats.org/wordprocessingml/2006/main" xmlns:w14="http://schemas.microsoft.com/office/word/2010/wordml" xmlns:w15="http://schemas.microsoft.com/office/word/2012/wordml" xmlns:w16cex="http://schemas.microsoft.com/office/word/2018/wordml/cex" xmlns:w16cid="http://schemas.microsoft.com/office/word/2016/wordml/cid" xmlns:w16="http://schemas.microsoft.com/office/word/2018/wordml" xmlns:w16sdtdh="http://schemas.microsoft.com/office/word/2020/wordml/sdtdatahash" xmlns:w16se="http://schemas.microsoft.com/office/word/2015/wordml/symex" xmlns:wpg="http://schemas.microsoft.com/office/word/2010/wordprocessingGroup" xmlns:wpi="http://schemas.microsoft.com/office/word/2010/wordprocessingInk" xmlns:wne="http://schemas.microsoft.com/office/word/2006/wordml" xmlns:wps="http://schemas.microsoft.com/office/word/2010/wordprocessingShape" mc:Ignorable="w14 w15 w16se w16cid w16 w16cex w16sdtdh wp14">
+<w:ftr xmlns:wpc="http://schemas.microsoft.com/office/word/2010/wordprocessingCanvas" xmlns:cx="http://schemas.microsoft.com/office/drawing/2014/chartex" xmlns:cx1="http://schemas.microsoft.com/office/drawing/2015/9/8/chartex" xmlns:cx2="http://schemas.microsoft.com/office/drawing/2015/10/21/chartex" xmlns:cx3="http://schemas.microsoft.com/office/drawing/2016/5/9/chartex" xmlns:cx4="http://schemas.microsoft.com/office/drawing/2016/5/10/chartex" xmlns:cx5="http://schemas.microsoft.com/office/drawing/2016/5/11/chartex" xmlns:cx6="http://schemas.microsoft.com/office/drawing/2016/5/12/chartex" xmlns:cx7="http://schemas.microsoft.com/office/drawing/2016/5/13/chartex" xmlns:cx8="http://schemas.microsoft.com/office/drawing/2016/5/14/chartex" xmlns:mc="http://schemas.openxmlformats.org/markup-compatibility/2006" xmlns:aink="http://schemas.microsoft.com/office/drawing/2016/ink" xmlns:am3d="http://schemas.microsoft.com/office/drawing/2017/model3d" xmlns:o="urn:schemas-microsoft-com:office:office" xmlns:oel="http://schemas.microsoft.com/office/2019/extlst" xmlns:r="http://schemas.openxmlformats.org/officeDocument/2006/relationships" xmlns:m="http://schemas.openxmlformats.org/officeDocument/2006/math" xmlns:v="urn:schemas-microsoft-com:vml" xmlns:wp14="http://schemas.microsoft.com/office/word/2010/wordprocessingDrawing" xmlns:wp="http://schemas.openxmlformats.org/drawingml/2006/wordprocessingDrawing" xmlns:w10="urn:schemas-microsoft-com:office:word" xmlns:w="http://schemas.openxmlformats.org/wordprocessingml/2006/main" xmlns:w14="http://schemas.microsoft.com/office/word/2010/wordml" xmlns:w15="http://schemas.microsoft.com/office/word/2012/wordml" xmlns:w16cex="http://schemas.microsoft.com/office/word/2018/wordml/cex" xmlns:w16cid="http://schemas.microsoft.com/office/word/2016/wordml/cid" xmlns:w16="http://schemas.microsoft.com/office/word/2018/wordml" xmlns:w16sdtdh="http://schemas.microsoft.com/office/word/2020/wordml/sdtdatahash" xmlns:w16se="http://schemas.microsoft.com/office/word/2015/wordml/symex" xmlns:wpg="http://schemas.microsoft.com/office/word/2010/wordprocessingGroup" xmlns:wpi="http://schemas.microsoft.com/office/word/2010/wordprocessingInk" xmlns:wne="http://schemas.microsoft.com/office/word/2006/wordml" xmlns:wps="http://schemas.microsoft.com/office/word/2010/wordprocessingShape" mc:Ignorable="w14 w15 w16se w16cid w16 w16cex w16sdtdh wp14">
   <w:tbl>
     <w:tblPr>
       <w:tblW w:w="0" w:type="auto"/>
@@ -7044,7 +7065,7 @@
 </file>
 
 <file path=word/footnotes.xml><?xml version="1.0" encoding="utf-8"?>
-<w:footnotes xmlns:wpc="http://schemas.microsoft.com/office/word/2010/wordprocessingCanvas" xmlns:cx="http://schemas.microsoft.com/office/drawing/2014/chartex" xmlns:cx1="http://schemas.microsoft.com/office/drawing/2015/9/8/chartex" xmlns:cx2="http://schemas.microsoft.com/office/drawing/2015/10/21/chartex" xmlns:cx3="http://schemas.microsoft.com/office/drawing/2016/5/9/chartex" xmlns:cx4="http://schemas.microsoft.com/office/drawing/2016/5/10/chartex" xmlns:cx5="http://schemas.microsoft.com/office/drawing/2016/5/11/chartex" xmlns:cx6="http://schemas.microsoft.com/office/drawing/2016/5/12/chartex" xmlns:cx7="http://schemas.microsoft.com/office/drawing/2016/5/13/chartex" xmlns:cx8="http://schemas.microsoft.com/office/drawing/2016/5/14/chartex" xmlns:mc="http://schemas.openxmlformats.org/markup-compatibility/2006" xmlns:aink="http://schemas.microsoft.com/office/drawing/2016/ink" xmlns:am3d="http://schemas.microsoft.com/office/drawing/2017/model3d" xmlns:o="urn:schemas-microsoft-com:office:office" xmlns:r="http://schemas.openxmlformats.org/officeDocument/2006/relationships" xmlns:m="http://schemas.openxmlformats.org/officeDocument/2006/math" xmlns:v="urn:schemas-microsoft-com:vml" xmlns:wp14="http://schemas.microsoft.com/office/word/2010/wordprocessingDrawing" xmlns:wp="http://schemas.openxmlformats.org/drawingml/2006/wordprocessingDrawing" xmlns:w10="urn:schemas-microsoft-com:office:word" xmlns:w="http://schemas.openxmlformats.org/wordprocessingml/2006/main" xmlns:w14="http://schemas.microsoft.com/office/word/2010/wordml" xmlns:w15="http://schemas.microsoft.com/office/word/2012/wordml" xmlns:w16cex="http://schemas.microsoft.com/office/word/2018/wordml/cex" xmlns:w16cid="http://schemas.microsoft.com/office/word/2016/wordml/cid" xmlns:w16="http://schemas.microsoft.com/office/word/2018/wordml" xmlns:w16sdtdh="http://schemas.microsoft.com/office/word/2020/wordml/sdtdatahash" xmlns:w16se="http://schemas.microsoft.com/office/word/2015/wordml/symex" xmlns:wpg="http://schemas.microsoft.com/office/word/2010/wordprocessingGroup" xmlns:wpi="http://schemas.microsoft.com/office/word/2010/wordprocessingInk" xmlns:wne="http://schemas.microsoft.com/office/word/2006/wordml" xmlns:wps="http://schemas.microsoft.com/office/word/2010/wordprocessingShape" mc:Ignorable="w14 w15 w16se w16cid w16 w16cex w16sdtdh wp14">
+<w:footnotes xmlns:wpc="http://schemas.microsoft.com/office/word/2010/wordprocessingCanvas" xmlns:cx="http://schemas.microsoft.com/office/drawing/2014/chartex" xmlns:cx1="http://schemas.microsoft.com/office/drawing/2015/9/8/chartex" xmlns:cx2="http://schemas.microsoft.com/office/drawing/2015/10/21/chartex" xmlns:cx3="http://schemas.microsoft.com/office/drawing/2016/5/9/chartex" xmlns:cx4="http://schemas.microsoft.com/office/drawing/2016/5/10/chartex" xmlns:cx5="http://schemas.microsoft.com/office/drawing/2016/5/11/chartex" xmlns:cx6="http://schemas.microsoft.com/office/drawing/2016/5/12/chartex" xmlns:cx7="http://schemas.microsoft.com/office/drawing/2016/5/13/chartex" xmlns:cx8="http://schemas.microsoft.com/office/drawing/2016/5/14/chartex" xmlns:mc="http://schemas.openxmlformats.org/markup-compatibility/2006" xmlns:aink="http://schemas.microsoft.com/office/drawing/2016/ink" xmlns:am3d="http://schemas.microsoft.com/office/drawing/2017/model3d" xmlns:o="urn:schemas-microsoft-com:office:office" xmlns:oel="http://schemas.microsoft.com/office/2019/extlst" xmlns:r="http://schemas.openxmlformats.org/officeDocument/2006/relationships" xmlns:m="http://schemas.openxmlformats.org/officeDocument/2006/math" xmlns:v="urn:schemas-microsoft-com:vml" xmlns:wp14="http://schemas.microsoft.com/office/word/2010/wordprocessingDrawing" xmlns:wp="http://schemas.openxmlformats.org/drawingml/2006/wordprocessingDrawing" xmlns:w10="urn:schemas-microsoft-com:office:word" xmlns:w="http://schemas.openxmlformats.org/wordprocessingml/2006/main" xmlns:w14="http://schemas.microsoft.com/office/word/2010/wordml" xmlns:w15="http://schemas.microsoft.com/office/word/2012/wordml" xmlns:w16cex="http://schemas.microsoft.com/office/word/2018/wordml/cex" xmlns:w16cid="http://schemas.microsoft.com/office/word/2016/wordml/cid" xmlns:w16="http://schemas.microsoft.com/office/word/2018/wordml" xmlns:w16sdtdh="http://schemas.microsoft.com/office/word/2020/wordml/sdtdatahash" xmlns:w16se="http://schemas.microsoft.com/office/word/2015/wordml/symex" xmlns:wpg="http://schemas.microsoft.com/office/word/2010/wordprocessingGroup" xmlns:wpi="http://schemas.microsoft.com/office/word/2010/wordprocessingInk" xmlns:wne="http://schemas.microsoft.com/office/word/2006/wordml" xmlns:wps="http://schemas.microsoft.com/office/word/2010/wordprocessingShape" mc:Ignorable="w14 w15 w16se w16cid w16 w16cex w16sdtdh wp14">
   <w:footnote w:type="separator" w:id="-1">
     <w:p>
       <w:pPr>
@@ -7069,7 +7090,7 @@
 </file>
 
 <file path=word/header1.xml><?xml version="1.0" encoding="utf-8"?>
-<w:hdr xmlns:wpc="http://schemas.microsoft.com/office/word/2010/wordprocessingCanvas" xmlns:cx="http://schemas.microsoft.com/office/drawing/2014/chartex" xmlns:cx1="http://schemas.microsoft.com/office/drawing/2015/9/8/chartex" xmlns:cx2="http://schemas.microsoft.com/office/drawing/2015/10/21/chartex" xmlns:cx3="http://schemas.microsoft.com/office/drawing/2016/5/9/chartex" xmlns:cx4="http://schemas.microsoft.com/office/drawing/2016/5/10/chartex" xmlns:cx5="http://schemas.microsoft.com/office/drawing/2016/5/11/chartex" xmlns:cx6="http://schemas.microsoft.com/office/drawing/2016/5/12/chartex" xmlns:cx7="http://schemas.microsoft.com/office/drawing/2016/5/13/chartex" xmlns:cx8="http://schemas.microsoft.com/office/drawing/2016/5/14/chartex" xmlns:mc="http://schemas.openxmlformats.org/markup-compatibility/2006" xmlns:aink="http://schemas.microsoft.com/office/drawing/2016/ink" xmlns:am3d="http://schemas.microsoft.com/office/drawing/2017/model3d" xmlns:o="urn:schemas-microsoft-com:office:office" xmlns:r="http://schemas.openxmlformats.org/officeDocument/2006/relationships" xmlns:m="http://schemas.openxmlformats.org/officeDocument/2006/math" xmlns:v="urn:schemas-microsoft-com:vml" xmlns:wp14="http://schemas.microsoft.com/office/word/2010/wordprocessingDrawing" xmlns:wp="http://schemas.openxmlformats.org/drawingml/2006/wordprocessingDrawing" xmlns:w10="urn:schemas-microsoft-com:office:word" xmlns:w="http://schemas.openxmlformats.org/wordprocessingml/2006/main" xmlns:w14="http://schemas.microsoft.com/office/word/2010/wordml" xmlns:w15="http://schemas.microsoft.com/office/word/2012/wordml" xmlns:w16cex="http://schemas.microsoft.com/office/word/2018/wordml/cex" xmlns:w16cid="http://schemas.microsoft.com/office/word/2016/wordml/cid" xmlns:w16="http://schemas.microsoft.com/office/word/2018/wordml" xmlns:w16sdtdh="http://schemas.microsoft.com/office/word/2020/wordml/sdtdatahash" xmlns:w16se="http://schemas.microsoft.com/office/word/2015/wordml/symex" xmlns:wpg="http://schemas.microsoft.com/office/word/2010/wordprocessingGroup" xmlns:wpi="http://schemas.microsoft.com/office/word/2010/wordprocessingInk" xmlns:wne="http://schemas.microsoft.com/office/word/2006/wordml" xmlns:wps="http://schemas.microsoft.com/office/word/2010/wordprocessingShape" mc:Ignorable="w14 w15 w16se w16cid w16 w16cex w16sdtdh wp14">
+<w:hdr xmlns:wpc="http://schemas.microsoft.com/office/word/2010/wordprocessingCanvas" xmlns:cx="http://schemas.microsoft.com/office/drawing/2014/chartex" xmlns:cx1="http://schemas.microsoft.com/office/drawing/2015/9/8/chartex" xmlns:cx2="http://schemas.microsoft.com/office/drawing/2015/10/21/chartex" xmlns:cx3="http://schemas.microsoft.com/office/drawing/2016/5/9/chartex" xmlns:cx4="http://schemas.microsoft.com/office/drawing/2016/5/10/chartex" xmlns:cx5="http://schemas.microsoft.com/office/drawing/2016/5/11/chartex" xmlns:cx6="http://schemas.microsoft.com/office/drawing/2016/5/12/chartex" xmlns:cx7="http://schemas.microsoft.com/office/drawing/2016/5/13/chartex" xmlns:cx8="http://schemas.microsoft.com/office/drawing/2016/5/14/chartex" xmlns:mc="http://schemas.openxmlformats.org/markup-compatibility/2006" xmlns:aink="http://schemas.microsoft.com/office/drawing/2016/ink" xmlns:am3d="http://schemas.microsoft.com/office/drawing/2017/model3d" xmlns:o="urn:schemas-microsoft-com:office:office" xmlns:oel="http://schemas.microsoft.com/office/2019/extlst" xmlns:r="http://schemas.openxmlformats.org/officeDocument/2006/relationships" xmlns:m="http://schemas.openxmlformats.org/officeDocument/2006/math" xmlns:v="urn:schemas-microsoft-com:vml" xmlns:wp14="http://schemas.microsoft.com/office/word/2010/wordprocessingDrawing" xmlns:wp="http://schemas.openxmlformats.org/drawingml/2006/wordprocessingDrawing" xmlns:w10="urn:schemas-microsoft-com:office:word" xmlns:w="http://schemas.openxmlformats.org/wordprocessingml/2006/main" xmlns:w14="http://schemas.microsoft.com/office/word/2010/wordml" xmlns:w15="http://schemas.microsoft.com/office/word/2012/wordml" xmlns:w16cex="http://schemas.microsoft.com/office/word/2018/wordml/cex" xmlns:w16cid="http://schemas.microsoft.com/office/word/2016/wordml/cid" xmlns:w16="http://schemas.microsoft.com/office/word/2018/wordml" xmlns:w16sdtdh="http://schemas.microsoft.com/office/word/2020/wordml/sdtdatahash" xmlns:w16se="http://schemas.microsoft.com/office/word/2015/wordml/symex" xmlns:wpg="http://schemas.microsoft.com/office/word/2010/wordprocessingGroup" xmlns:wpi="http://schemas.microsoft.com/office/word/2010/wordprocessingInk" xmlns:wne="http://schemas.microsoft.com/office/word/2006/wordml" xmlns:wps="http://schemas.microsoft.com/office/word/2010/wordprocessingShape" mc:Ignorable="w14 w15 w16se w16cid w16 w16cex w16sdtdh wp14">
   <w:p>
     <w:pPr>
       <w:pBdr>
@@ -7196,7 +7217,7 @@
 </file>
 
 <file path=word/numbering.xml><?xml version="1.0" encoding="utf-8"?>
-<w:numbering xmlns:wpc="http://schemas.microsoft.com/office/word/2010/wordprocessingCanvas" xmlns:cx="http://schemas.microsoft.com/office/drawing/2014/chartex" xmlns:cx1="http://schemas.microsoft.com/office/drawing/2015/9/8/chartex" xmlns:cx2="http://schemas.microsoft.com/office/drawing/2015/10/21/chartex" xmlns:cx3="http://schemas.microsoft.com/office/drawing/2016/5/9/chartex" xmlns:cx4="http://schemas.microsoft.com/office/drawing/2016/5/10/chartex" xmlns:cx5="http://schemas.microsoft.com/office/drawing/2016/5/11/chartex" xmlns:cx6="http://schemas.microsoft.com/office/drawing/2016/5/12/chartex" xmlns:cx7="http://schemas.microsoft.com/office/drawing/2016/5/13/chartex" xmlns:cx8="http://schemas.microsoft.com/office/drawing/2016/5/14/chartex" xmlns:mc="http://schemas.openxmlformats.org/markup-compatibility/2006" xmlns:aink="http://schemas.microsoft.com/office/drawing/2016/ink" xmlns:am3d="http://schemas.microsoft.com/office/drawing/2017/model3d" xmlns:o="urn:schemas-microsoft-com:office:office" xmlns:r="http://schemas.openxmlformats.org/officeDocument/2006/relationships" xmlns:m="http://schemas.openxmlformats.org/officeDocument/2006/math" xmlns:v="urn:schemas-microsoft-com:vml" xmlns:wp14="http://schemas.microsoft.com/office/word/2010/wordprocessingDrawing" xmlns:wp="http://schemas.openxmlformats.org/drawingml/2006/wordprocessingDrawing" xmlns:w10="urn:schemas-microsoft-com:office:word" xmlns:w="http://schemas.openxmlformats.org/wordprocessingml/2006/main" xmlns:w14="http://schemas.microsoft.com/office/word/2010/wordml" xmlns:w15="http://schemas.microsoft.com/office/word/2012/wordml" xmlns:w16cex="http://schemas.microsoft.com/office/word/2018/wordml/cex" xmlns:w16cid="http://schemas.microsoft.com/office/word/2016/wordml/cid" xmlns:w16="http://schemas.microsoft.com/office/word/2018/wordml" xmlns:w16sdtdh="http://schemas.microsoft.com/office/word/2020/wordml/sdtdatahash" xmlns:w16se="http://schemas.microsoft.com/office/word/2015/wordml/symex" xmlns:wpg="http://schemas.microsoft.com/office/word/2010/wordprocessingGroup" xmlns:wpi="http://schemas.microsoft.com/office/word/2010/wordprocessingInk" xmlns:wne="http://schemas.microsoft.com/office/word/2006/wordml" xmlns:wps="http://schemas.microsoft.com/office/word/2010/wordprocessingShape" mc:Ignorable="w14 w15 w16se w16cid w16 w16cex w16sdtdh wp14">
+<w:numbering xmlns:wpc="http://schemas.microsoft.com/office/word/2010/wordprocessingCanvas" xmlns:cx="http://schemas.microsoft.com/office/drawing/2014/chartex" xmlns:cx1="http://schemas.microsoft.com/office/drawing/2015/9/8/chartex" xmlns:cx2="http://schemas.microsoft.com/office/drawing/2015/10/21/chartex" xmlns:cx3="http://schemas.microsoft.com/office/drawing/2016/5/9/chartex" xmlns:cx4="http://schemas.microsoft.com/office/drawing/2016/5/10/chartex" xmlns:cx5="http://schemas.microsoft.com/office/drawing/2016/5/11/chartex" xmlns:cx6="http://schemas.microsoft.com/office/drawing/2016/5/12/chartex" xmlns:cx7="http://schemas.microsoft.com/office/drawing/2016/5/13/chartex" xmlns:cx8="http://schemas.microsoft.com/office/drawing/2016/5/14/chartex" xmlns:mc="http://schemas.openxmlformats.org/markup-compatibility/2006" xmlns:aink="http://schemas.microsoft.com/office/drawing/2016/ink" xmlns:am3d="http://schemas.microsoft.com/office/drawing/2017/model3d" xmlns:o="urn:schemas-microsoft-com:office:office" xmlns:oel="http://schemas.microsoft.com/office/2019/extlst" xmlns:r="http://schemas.openxmlformats.org/officeDocument/2006/relationships" xmlns:m="http://schemas.openxmlformats.org/officeDocument/2006/math" xmlns:v="urn:schemas-microsoft-com:vml" xmlns:wp14="http://schemas.microsoft.com/office/word/2010/wordprocessingDrawing" xmlns:wp="http://schemas.openxmlformats.org/drawingml/2006/wordprocessingDrawing" xmlns:w10="urn:schemas-microsoft-com:office:word" xmlns:w="http://schemas.openxmlformats.org/wordprocessingml/2006/main" xmlns:w14="http://schemas.microsoft.com/office/word/2010/wordml" xmlns:w15="http://schemas.microsoft.com/office/word/2012/wordml" xmlns:w16cex="http://schemas.microsoft.com/office/word/2018/wordml/cex" xmlns:w16cid="http://schemas.microsoft.com/office/word/2016/wordml/cid" xmlns:w16="http://schemas.microsoft.com/office/word/2018/wordml" xmlns:w16sdtdh="http://schemas.microsoft.com/office/word/2020/wordml/sdtdatahash" xmlns:w16se="http://schemas.microsoft.com/office/word/2015/wordml/symex" xmlns:wpg="http://schemas.microsoft.com/office/word/2010/wordprocessingGroup" xmlns:wpi="http://schemas.microsoft.com/office/word/2010/wordprocessingInk" xmlns:wne="http://schemas.microsoft.com/office/word/2006/wordml" xmlns:wps="http://schemas.microsoft.com/office/word/2010/wordprocessingShape" mc:Ignorable="w14 w15 w16se w16cid w16 w16cex w16sdtdh wp14">
   <w:abstractNum w:abstractNumId="0" w15:restartNumberingAfterBreak="0">
     <w:nsid w:val="2F4B7FFB"/>
     <w:multiLevelType w:val="multilevel"/>
@@ -8375,66 +8396,38 @@
 </file>
 
 <file path=customXml/item1.xml><?xml version="1.0" encoding="utf-8"?>
+<b:Sources xmlns:b="http://schemas.openxmlformats.org/officeDocument/2006/bibliography" xmlns="http://schemas.openxmlformats.org/officeDocument/2006/bibliography" SelectedStyle="\APASixthEditionOfficeOnline.xsl" StyleName="APA" Version="6"/>
+</file>
+
+<file path=customXml/item2.xml><?xml version="1.0" encoding="utf-8"?>
 <go:gDocsCustomXmlDataStorage xmlns:go="http://customooxmlschemas.google.com/" xmlns:r="http://schemas.openxmlformats.org/officeDocument/2006/relationships">
   <go:docsCustomData xmlns:go="http://customooxmlschemas.google.com/" roundtripDataSignature="AMtx7mhTsKLM0Xu2rrFPSK8Wu5hhcrD6fw==">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</go:docsCustomData>
 </go:gDocsCustomXmlDataStorage>
 </file>
 
-<file path=customXml/item2.xml><?xml version="1.0" encoding="utf-8"?>
-<b:Sources xmlns:b="http://schemas.openxmlformats.org/officeDocument/2006/bibliography" xmlns="http://schemas.openxmlformats.org/officeDocument/2006/bibliography" SelectedStyle="\APASixthEditionOfficeOnline.xsl" StyleName="APA" Version="6"/>
-</file>
-
 <file path=customXml/item3.xml><?xml version="1.0" encoding="utf-8"?>
-<?mso-contentType ?>
-<spe:Receivers xmlns:spe="http://schemas.microsoft.com/sharepoint/events">
-  <Receiver>
-    <Name>Document ID Generator</Name>
-    <Synchronization>Synchronous</Synchronization>
-    <Type>10001</Type>
-    <SequenceNumber>1000</SequenceNumber>
-    <Url/>
-    <Assembly>Microsoft.Office.DocumentManagement, Version=16.0.0.0, Culture=neutral, PublicKeyToken=71e9bce111e9429c</Assembly>
-    <Class>Microsoft.Office.DocumentManagement.Internal.DocIdHandler</Class>
-    <Data/>
-    <Filter/>
-  </Receiver>
-  <Receiver>
-    <Name>Document ID Generator</Name>
-    <Synchronization>Synchronous</Synchronization>
-    <Type>10002</Type>
-    <SequenceNumber>1001</SequenceNumber>
-    <Url/>
-    <Assembly>Microsoft.Office.DocumentManagement, Version=16.0.0.0, Culture=neutral, PublicKeyToken=71e9bce111e9429c</Assembly>
-    <Class>Microsoft.Office.DocumentManagement.Internal.DocIdHandler</Class>
-    <Data/>
-    <Filter/>
-  </Receiver>
-  <Receiver>
-    <Name>Document ID Generator</Name>
-    <Synchronization>Synchronous</Synchronization>
-    <Type>10004</Type>
-    <SequenceNumber>1002</SequenceNumber>
-    <Url/>
-    <Assembly>Microsoft.Office.DocumentManagement, Version=16.0.0.0, Culture=neutral, PublicKeyToken=71e9bce111e9429c</Assembly>
-    <Class>Microsoft.Office.DocumentManagement.Internal.DocIdHandler</Class>
-    <Data/>
-    <Filter/>
-  </Receiver>
-  <Receiver>
-    <Name>Document ID Generator</Name>
-    <Synchronization>Synchronous</Synchronization>
-    <Type>10006</Type>
-    <SequenceNumber>1003</SequenceNumber>
-    <Url/>
-    <Assembly>Microsoft.Office.DocumentManagement, Version=16.0.0.0, Culture=neutral, PublicKeyToken=71e9bce111e9429c</Assembly>
-    <Class>Microsoft.Office.DocumentManagement.Internal.DocIdHandler</Class>
-    <Data/>
-    <Filter/>
-  </Receiver>
-</spe:Receivers>
+<p:properties xmlns:p="http://schemas.microsoft.com/office/2006/metadata/properties" xmlns:xsi="http://www.w3.org/2001/XMLSchema-instance" xmlns:pc="http://schemas.microsoft.com/office/infopath/2007/PartnerControls">
+  <documentManagement>
+    <teste xmlns="7432f127-f33c-42e2-a68a-9048c01697a7" xsi:nil="true"/>
+    <_dlc_DocId xmlns="b69dc6fa-2096-41e7-baef-054d5bf17313">E726VFYCRFHJ-229561519-15240</_dlc_DocId>
+    <_dlc_DocIdUrl xmlns="b69dc6fa-2096-41e7-baef-054d5bf17313">
+      <Url>https://univespprojetomicrosoft.sharepoint.com/sites/DisciplinasGraduacao/_layouts/15/DocIdRedir.aspx?ID=E726VFYCRFHJ-229561519-15240</Url>
+      <Description>E726VFYCRFHJ-229561519-15240</Description>
+    </_dlc_DocIdUrl>
+  </documentManagement>
+</p:properties>
 </file>
 
 <file path=customXml/item4.xml><?xml version="1.0" encoding="utf-8"?>
+<?mso-contentType ?>
+<FormTemplates xmlns="http://schemas.microsoft.com/sharepoint/v3/contenttype/forms">
+  <Display>DocumentLibraryForm</Display>
+  <Edit>DocumentLibraryForm</Edit>
+  <New>DocumentLibraryForm</New>
+</FormTemplates>
+</file>
+
+<file path=customXml/item5.xml><?xml version="1.0" encoding="utf-8"?>
 <ct:contentTypeSchema xmlns:ct="http://schemas.microsoft.com/office/2006/metadata/contentType" xmlns:ma="http://schemas.microsoft.com/office/2006/metadata/properties/metaAttributes" ct:_="" ma:_="" ma:contentTypeName="Documento" ma:contentTypeID="0x0101006CFD0211DE75424E90D6B9FC9752CE9C" ma:contentTypeVersion="16" ma:contentTypeDescription="Crie um novo documento." ma:contentTypeScope="" ma:versionID="eb0d476544d351e325591e9e7c010312">
   <xsd:schema xmlns:xsd="http://www.w3.org/2001/XMLSchema" xmlns:xs="http://www.w3.org/2001/XMLSchema" xmlns:p="http://schemas.microsoft.com/office/2006/metadata/properties" xmlns:ns2="7432f127-f33c-42e2-a68a-9048c01697a7" xmlns:ns3="b69dc6fa-2096-41e7-baef-054d5bf17313" targetNamespace="http://schemas.microsoft.com/office/2006/metadata/properties" ma:root="true" ma:fieldsID="090e7113f6b1f759a4c1efa3add07bc2" ns2:_="" ns3:_="">
     <xsd:import namespace="7432f127-f33c-42e2-a68a-9048c01697a7"/>
@@ -8694,29 +8687,65 @@
 </ct:contentTypeSchema>
 </file>
 
-<file path=customXml/item5.xml><?xml version="1.0" encoding="utf-8"?>
+<file path=customXml/item6.xml><?xml version="1.0" encoding="utf-8"?>
 <?mso-contentType ?>
-<FormTemplates xmlns="http://schemas.microsoft.com/sharepoint/v3/contenttype/forms">
-  <Display>DocumentLibraryForm</Display>
-  <Edit>DocumentLibraryForm</Edit>
-  <New>DocumentLibraryForm</New>
-</FormTemplates>
-</file>
-
-<file path=customXml/item6.xml><?xml version="1.0" encoding="utf-8"?>
-<p:properties xmlns:p="http://schemas.microsoft.com/office/2006/metadata/properties" xmlns:xsi="http://www.w3.org/2001/XMLSchema-instance" xmlns:pc="http://schemas.microsoft.com/office/infopath/2007/PartnerControls">
-  <documentManagement>
-    <teste xmlns="7432f127-f33c-42e2-a68a-9048c01697a7" xsi:nil="true"/>
-    <_dlc_DocId xmlns="b69dc6fa-2096-41e7-baef-054d5bf17313">E726VFYCRFHJ-229561519-15240</_dlc_DocId>
-    <_dlc_DocIdUrl xmlns="b69dc6fa-2096-41e7-baef-054d5bf17313">
-      <Url>https://univespprojetomicrosoft.sharepoint.com/sites/DisciplinasGraduacao/_layouts/15/DocIdRedir.aspx?ID=E726VFYCRFHJ-229561519-15240</Url>
-      <Description>E726VFYCRFHJ-229561519-15240</Description>
-    </_dlc_DocIdUrl>
-  </documentManagement>
-</p:properties>
+<spe:Receivers xmlns:spe="http://schemas.microsoft.com/sharepoint/events">
+  <Receiver>
+    <Name>Document ID Generator</Name>
+    <Synchronization>Synchronous</Synchronization>
+    <Type>10001</Type>
+    <SequenceNumber>1000</SequenceNumber>
+    <Url/>
+    <Assembly>Microsoft.Office.DocumentManagement, Version=16.0.0.0, Culture=neutral, PublicKeyToken=71e9bce111e9429c</Assembly>
+    <Class>Microsoft.Office.DocumentManagement.Internal.DocIdHandler</Class>
+    <Data/>
+    <Filter/>
+  </Receiver>
+  <Receiver>
+    <Name>Document ID Generator</Name>
+    <Synchronization>Synchronous</Synchronization>
+    <Type>10002</Type>
+    <SequenceNumber>1001</SequenceNumber>
+    <Url/>
+    <Assembly>Microsoft.Office.DocumentManagement, Version=16.0.0.0, Culture=neutral, PublicKeyToken=71e9bce111e9429c</Assembly>
+    <Class>Microsoft.Office.DocumentManagement.Internal.DocIdHandler</Class>
+    <Data/>
+    <Filter/>
+  </Receiver>
+  <Receiver>
+    <Name>Document ID Generator</Name>
+    <Synchronization>Synchronous</Synchronization>
+    <Type>10004</Type>
+    <SequenceNumber>1002</SequenceNumber>
+    <Url/>
+    <Assembly>Microsoft.Office.DocumentManagement, Version=16.0.0.0, Culture=neutral, PublicKeyToken=71e9bce111e9429c</Assembly>
+    <Class>Microsoft.Office.DocumentManagement.Internal.DocIdHandler</Class>
+    <Data/>
+    <Filter/>
+  </Receiver>
+  <Receiver>
+    <Name>Document ID Generator</Name>
+    <Synchronization>Synchronous</Synchronization>
+    <Type>10006</Type>
+    <SequenceNumber>1003</SequenceNumber>
+    <Url/>
+    <Assembly>Microsoft.Office.DocumentManagement, Version=16.0.0.0, Culture=neutral, PublicKeyToken=71e9bce111e9429c</Assembly>
+    <Class>Microsoft.Office.DocumentManagement.Internal.DocIdHandler</Class>
+    <Data/>
+    <Filter/>
+  </Receiver>
+</spe:Receivers>
 </file>
 
 <file path=customXml/itemProps1.xml><?xml version="1.0" encoding="utf-8"?>
+<ds:datastoreItem xmlns:ds="http://schemas.openxmlformats.org/officeDocument/2006/customXml" ds:itemID="{B4A64242-4ED2-4431-9BBC-6C9F087A3F0B}">
+  <ds:schemaRefs>
+    <ds:schemaRef ds:uri="http://schemas.openxmlformats.org/officeDocument/2006/bibliography"/>
+  </ds:schemaRefs>
+</ds:datastoreItem>
+</file>
+
+<file path=customXml/itemProps2.xml><?xml version="1.0" encoding="utf-8"?>
 <ds:datastoreItem xmlns:ds="http://schemas.openxmlformats.org/officeDocument/2006/customXml" ds:itemID="{11111111-1234-1234-1234-123412341234}">
   <ds:schemaRefs>
     <ds:schemaRef ds:uri="http://customooxmlschemas.google.com/"/>
@@ -8725,23 +8754,26 @@
 </ds:datastoreItem>
 </file>
 
-<file path=customXml/itemProps2.xml><?xml version="1.0" encoding="utf-8"?>
-<ds:datastoreItem xmlns:ds="http://schemas.openxmlformats.org/officeDocument/2006/customXml" ds:itemID="{B4A64242-4ED2-4431-9BBC-6C9F087A3F0B}">
+<file path=customXml/itemProps3.xml><?xml version="1.0" encoding="utf-8"?>
+<ds:datastoreItem xmlns:ds="http://schemas.openxmlformats.org/officeDocument/2006/customXml" ds:itemID="{AB6D30A6-B7AA-49D0-8DAC-77DF30570A2D}">
   <ds:schemaRefs>
-    <ds:schemaRef ds:uri="http://schemas.openxmlformats.org/officeDocument/2006/bibliography"/>
-  </ds:schemaRefs>
-</ds:datastoreItem>
-</file>
-
-<file path=customXml/itemProps3.xml><?xml version="1.0" encoding="utf-8"?>
-<ds:datastoreItem xmlns:ds="http://schemas.openxmlformats.org/officeDocument/2006/customXml" ds:itemID="{001C8AF1-0A5A-4192-973C-413DD19C3B92}">
-  <ds:schemaRefs>
-    <ds:schemaRef ds:uri="http://schemas.microsoft.com/sharepoint/events"/>
+    <ds:schemaRef ds:uri="http://schemas.microsoft.com/office/2006/metadata/properties"/>
+    <ds:schemaRef ds:uri="http://schemas.microsoft.com/office/infopath/2007/PartnerControls"/>
+    <ds:schemaRef ds:uri="7432f127-f33c-42e2-a68a-9048c01697a7"/>
+    <ds:schemaRef ds:uri="b69dc6fa-2096-41e7-baef-054d5bf17313"/>
   </ds:schemaRefs>
 </ds:datastoreItem>
 </file>
 
 <file path=customXml/itemProps4.xml><?xml version="1.0" encoding="utf-8"?>
+<ds:datastoreItem xmlns:ds="http://schemas.openxmlformats.org/officeDocument/2006/customXml" ds:itemID="{413DB90E-9A64-442A-AD38-C95AB3E4EF9F}">
+  <ds:schemaRefs>
+    <ds:schemaRef ds:uri="http://schemas.microsoft.com/sharepoint/v3/contenttype/forms"/>
+  </ds:schemaRefs>
+</ds:datastoreItem>
+</file>
+
+<file path=customXml/itemProps5.xml><?xml version="1.0" encoding="utf-8"?>
 <ds:datastoreItem xmlns:ds="http://schemas.openxmlformats.org/officeDocument/2006/customXml" ds:itemID="{27178C62-D9D3-4513-B322-2098833940E5}">
   <ds:schemaRefs>
     <ds:schemaRef ds:uri="http://schemas.microsoft.com/office/2006/metadata/contentType"/>
@@ -8760,21 +8792,10 @@
 </ds:datastoreItem>
 </file>
 
-<file path=customXml/itemProps5.xml><?xml version="1.0" encoding="utf-8"?>
-<ds:datastoreItem xmlns:ds="http://schemas.openxmlformats.org/officeDocument/2006/customXml" ds:itemID="{413DB90E-9A64-442A-AD38-C95AB3E4EF9F}">
+<file path=customXml/itemProps6.xml><?xml version="1.0" encoding="utf-8"?>
+<ds:datastoreItem xmlns:ds="http://schemas.openxmlformats.org/officeDocument/2006/customXml" ds:itemID="{001C8AF1-0A5A-4192-973C-413DD19C3B92}">
   <ds:schemaRefs>
-    <ds:schemaRef ds:uri="http://schemas.microsoft.com/sharepoint/v3/contenttype/forms"/>
-  </ds:schemaRefs>
-</ds:datastoreItem>
-</file>
-
-<file path=customXml/itemProps6.xml><?xml version="1.0" encoding="utf-8"?>
-<ds:datastoreItem xmlns:ds="http://schemas.openxmlformats.org/officeDocument/2006/customXml" ds:itemID="{AB6D30A6-B7AA-49D0-8DAC-77DF30570A2D}">
-  <ds:schemaRefs>
-    <ds:schemaRef ds:uri="http://schemas.microsoft.com/office/2006/metadata/properties"/>
-    <ds:schemaRef ds:uri="http://schemas.microsoft.com/office/infopath/2007/PartnerControls"/>
-    <ds:schemaRef ds:uri="7432f127-f33c-42e2-a68a-9048c01697a7"/>
-    <ds:schemaRef ds:uri="b69dc6fa-2096-41e7-baef-054d5bf17313"/>
+    <ds:schemaRef ds:uri="http://schemas.microsoft.com/sharepoint/events"/>
   </ds:schemaRefs>
 </ds:datastoreItem>
 </file>
</xml_diff>